<commit_message>
Changing position- logic bis
</commit_message>
<xml_diff>
--- a/Lakhan_reusme.docx
+++ b/Lakhan_reusme.docx
@@ -398,7 +398,7 @@
                 <w:rFonts w:ascii="Calibri" w:cs="Calibri" w:eastAsia="Calibri" w:hAnsi="Calibri"/>
                 <w:rtl w:val="0"/>
               </w:rPr>
-              <w:t xml:space="preserve">An initiative to build model school using teaching techniques and technologies to educate underprivileged children</w:t>
+              <w:t xml:space="preserve">Design thinking approach to address educational challenges of underprivileged children.</w:t>
             </w:r>
           </w:p>
           <w:p>
@@ -761,8 +761,18 @@
             </w:pPr>
             <w:r>
               <w:rPr>
-                <w:rtl w:val="0"/>
-              </w:rPr>
+                <w:rFonts w:ascii="Calibri" w:cs="Calibri" w:eastAsia="Calibri" w:hAnsi="Calibri"/>
+                <w:rtl w:val="0"/>
+              </w:rPr>
+              <w:t xml:space="preserve">                                                                    </w:t>
+            </w:r>
+            <w:r>
+              <w:rPr>
+                <w:rFonts w:ascii="Calibri" w:cs="Calibri" w:eastAsia="Calibri" w:hAnsi="Calibri"/>
+                <w:i w:val="1"/>
+                <w:rtl w:val="0"/>
+              </w:rPr>
+              <w:t xml:space="preserve">(Gold Medalist)</w:t>
             </w:r>
           </w:p>
           <w:p>
@@ -817,7 +827,7 @@
                 <w:b w:val="1"/>
                 <w:rtl w:val="0"/>
               </w:rPr>
-              <w:t xml:space="preserve">Web Developer Intern + Freelancer : Actonate</w:t>
+              <w:t xml:space="preserve">Web Developer Intern : Actonate</w:t>
             </w:r>
           </w:p>
           <w:p>
@@ -996,7 +1006,7 @@
                 <w:b w:val="1"/>
                 <w:rtl w:val="0"/>
               </w:rPr>
-              <w:t xml:space="preserve">Freelancer: Logic Bits</w:t>
+              <w:t xml:space="preserve">Assistant Developer (Individual Contributor): Logic Bits</w:t>
             </w:r>
           </w:p>
           <w:p>

</xml_diff>

<commit_message>
Adds bullets to experiences
</commit_message>
<xml_diff>
--- a/Lakhan_reusme.docx
+++ b/Lakhan_reusme.docx
@@ -305,7 +305,7 @@
                 <w:rFonts w:ascii="Calibri" w:cs="Calibri" w:eastAsia="Calibri" w:hAnsi="Calibri"/>
                 <w:rtl w:val="0"/>
               </w:rPr>
-              <w:t xml:space="preserve">mongodb, UML</w:t>
+              <w:t xml:space="preserve">mongodb, UML, ExpressJS, MEAN stack</w:t>
             </w:r>
           </w:p>
           <w:p>
@@ -827,14 +827,15 @@
               <w:widowControl w:val="0"/>
               <w:spacing w:line="240" w:lineRule="auto"/>
               <w:contextualSpacing w:val="0"/>
-            </w:pPr>
-            <w:r>
-              <w:rPr>
-                <w:rFonts w:ascii="Calibri" w:cs="Calibri" w:eastAsia="Calibri" w:hAnsi="Calibri"/>
-                <w:b w:val="1"/>
-                <w:rtl w:val="0"/>
-              </w:rPr>
-              <w:t xml:space="preserve">Web Developer Intern : Actonate</w:t>
+              <w:rPr/>
+            </w:pPr>
+            <w:r>
+              <w:rPr>
+                <w:rFonts w:ascii="Calibri" w:cs="Calibri" w:eastAsia="Calibri" w:hAnsi="Calibri"/>
+                <w:b w:val="1"/>
+                <w:rtl w:val="0"/>
+              </w:rPr>
+              <w:t xml:space="preserve">* Web Developer Intern : Actonate</w:t>
             </w:r>
           </w:p>
           <w:p>
@@ -1001,7 +1002,7 @@
                 <w:b w:val="1"/>
                 <w:rtl w:val="0"/>
               </w:rPr>
-              <w:t xml:space="preserve">Assistant Developer (Individual Contributor): Logic Bits</w:t>
+              <w:t xml:space="preserve">*Assistant Developer (Individual Contributor): Logic Bits</w:t>
             </w:r>
           </w:p>
           <w:p>
@@ -1025,6 +1026,14 @@
               <w:contextualSpacing w:val="0"/>
               <w:jc w:val="both"/>
             </w:pPr>
+            <w:r>
+              <w:rPr>
+                <w:rFonts w:ascii="Calibri" w:cs="Calibri" w:eastAsia="Calibri" w:hAnsi="Calibri"/>
+                <w:b w:val="1"/>
+                <w:rtl w:val="0"/>
+              </w:rPr>
+              <w:t xml:space="preserve">*</w:t>
+            </w:r>
             <w:r>
               <w:rPr>
                 <w:rFonts w:ascii="Calibri" w:cs="Calibri" w:eastAsia="Calibri" w:hAnsi="Calibri"/>

</xml_diff>